<commit_message>
modificación al informe capitulo I y II
</commit_message>
<xml_diff>
--- a/Indices columanres .docx
+++ b/Indices columanres .docx
@@ -1,6 +1,6 @@
 
 <file path=word/document.xml><?xml version="1.0" encoding="utf-8"?>
-<w:document xmlns:wpc="http://schemas.microsoft.com/office/word/2010/wordprocessingCanvas" xmlns:cx="http://schemas.microsoft.com/office/drawing/2014/chartex" xmlns:cx1="http://schemas.microsoft.com/office/drawing/2015/9/8/chartex" xmlns:cx2="http://schemas.microsoft.com/office/drawing/2015/10/21/chartex" xmlns:cx3="http://schemas.microsoft.com/office/drawing/2016/5/9/chartex" xmlns:cx4="http://schemas.microsoft.com/office/drawing/2016/5/10/chartex" xmlns:cx5="http://schemas.microsoft.com/office/drawing/2016/5/11/chartex" xmlns:cx6="http://schemas.microsoft.com/office/drawing/2016/5/12/chartex" xmlns:cx7="http://schemas.microsoft.com/office/drawing/2016/5/13/chartex" xmlns:cx8="http://schemas.microsoft.com/office/drawing/2016/5/14/chartex" xmlns:mc="http://schemas.openxmlformats.org/markup-compatibility/2006" xmlns:aink="http://schemas.microsoft.com/office/drawing/2016/ink" xmlns:am3d="http://schemas.microsoft.com/office/drawing/2017/model3d" xmlns:o="urn:schemas-microsoft-com:office:office" xmlns:oel="http://schemas.microsoft.com/office/2019/extlst" xmlns:r="http://schemas.openxmlformats.org/officeDocument/2006/relationships" xmlns:m="http://schemas.openxmlformats.org/officeDocument/2006/math" xmlns:v="urn:schemas-microsoft-com:vml" xmlns:wp14="http://schemas.microsoft.com/office/word/2010/wordprocessingDrawing" xmlns:wp="http://schemas.openxmlformats.org/drawingml/2006/wordprocessingDrawing" xmlns:w10="urn:schemas-microsoft-com:office:word" xmlns:w="http://schemas.openxmlformats.org/wordprocessingml/2006/main" xmlns:w14="http://schemas.microsoft.com/office/word/2010/wordml" xmlns:w15="http://schemas.microsoft.com/office/word/2012/wordml" xmlns:w16cex="http://schemas.microsoft.com/office/word/2018/wordml/cex" xmlns:w16cid="http://schemas.microsoft.com/office/word/2016/wordml/cid" xmlns:w16="http://schemas.microsoft.com/office/word/2018/wordml" xmlns:w16sdtdh="http://schemas.microsoft.com/office/word/2020/wordml/sdtdatahash" xmlns:w16se="http://schemas.microsoft.com/office/word/2015/wordml/symex" xmlns:wpg="http://schemas.microsoft.com/office/word/2010/wordprocessingGroup" xmlns:wpi="http://schemas.microsoft.com/office/word/2010/wordprocessingInk" xmlns:wne="http://schemas.microsoft.com/office/word/2006/wordml" xmlns:wps="http://schemas.microsoft.com/office/word/2010/wordprocessingShape" mc:Ignorable="w14 w15 w16se w16cid w16 w16cex w16sdtdh wp14">
+<w:document xmlns:wpc="http://schemas.microsoft.com/office/word/2010/wordprocessingCanvas" xmlns:mc="http://schemas.openxmlformats.org/markup-compatibility/2006" xmlns:o="urn:schemas-microsoft-com:office:office" xmlns:r="http://schemas.openxmlformats.org/officeDocument/2006/relationships" xmlns:m="http://schemas.openxmlformats.org/officeDocument/2006/math" xmlns:v="urn:schemas-microsoft-com:vml" xmlns:wp14="http://schemas.microsoft.com/office/word/2010/wordprocessingDrawing" xmlns:wp="http://schemas.openxmlformats.org/drawingml/2006/wordprocessingDrawing" xmlns:w10="urn:schemas-microsoft-com:office:word" xmlns:w="http://schemas.openxmlformats.org/wordprocessingml/2006/main" xmlns:w14="http://schemas.microsoft.com/office/word/2010/wordml" xmlns:w15="http://schemas.microsoft.com/office/word/2012/wordml" xmlns:wpg="http://schemas.microsoft.com/office/word/2010/wordprocessingGroup" xmlns:wpi="http://schemas.microsoft.com/office/word/2010/wordprocessingInk" xmlns:wne="http://schemas.microsoft.com/office/word/2006/wordml" xmlns:wps="http://schemas.microsoft.com/office/word/2010/wordprocessingShape" mc:Ignorable="w14 w15 wp14">
   <w:body>
     <w:p>
       <w:pPr>
@@ -20,6 +20,7 @@
       <w:r>
         <w:rPr>
           <w:noProof/>
+          <w:lang w:val="es-AR"/>
         </w:rPr>
         <w:drawing>
           <wp:anchor distT="114300" distB="114300" distL="114300" distR="114300" simplePos="0" relativeHeight="251658240" behindDoc="0" locked="0" layoutInCell="1" hidden="0" allowOverlap="1">
@@ -43,7 +44,7 @@
                     <pic:cNvPicPr preferRelativeResize="0"/>
                   </pic:nvPicPr>
                   <pic:blipFill>
-                    <a:blip r:embed="rId4"/>
+                    <a:blip r:embed="rId7"/>
                     <a:srcRect/>
                     <a:stretch>
                       <a:fillRect/>
@@ -118,6 +119,7 @@
       <w:r>
         <w:rPr>
           <w:noProof/>
+          <w:lang w:val="es-AR"/>
         </w:rPr>
         <w:drawing>
           <wp:anchor distT="114300" distB="114300" distL="114300" distR="114300" simplePos="0" relativeHeight="251659264" behindDoc="0" locked="0" layoutInCell="1" hidden="0" allowOverlap="1">
@@ -141,7 +143,7 @@
                     <pic:cNvPicPr preferRelativeResize="0"/>
                   </pic:nvPicPr>
                   <pic:blipFill>
-                    <a:blip r:embed="rId5"/>
+                    <a:blip r:embed="rId8"/>
                     <a:srcRect/>
                     <a:stretch>
                       <a:fillRect/>
@@ -300,7 +302,25 @@
           <w:sz w:val="44"/>
           <w:szCs w:val="44"/>
         </w:rPr>
-        <w:t>Índices columnares SQL</w:t>
+        <w:t xml:space="preserve">Índices </w:t>
+      </w:r>
+      <w:proofErr w:type="spellStart"/>
+      <w:r>
+        <w:rPr>
+          <w:b/>
+          <w:sz w:val="44"/>
+          <w:szCs w:val="44"/>
+        </w:rPr>
+        <w:t>columnares</w:t>
+      </w:r>
+      <w:proofErr w:type="spellEnd"/>
+      <w:r>
+        <w:rPr>
+          <w:b/>
+          <w:sz w:val="44"/>
+          <w:szCs w:val="44"/>
+        </w:rPr>
+        <w:t xml:space="preserve"> SQL</w:t>
       </w:r>
     </w:p>
     <w:p>
@@ -351,7 +371,39 @@
           <w:sz w:val="26"/>
           <w:szCs w:val="26"/>
         </w:rPr>
-        <w:t xml:space="preserve">Alumno: Bournisent, Matias </w:t>
+        <w:t xml:space="preserve">Alumno: </w:t>
+      </w:r>
+      <w:proofErr w:type="spellStart"/>
+      <w:r>
+        <w:rPr>
+          <w:sz w:val="26"/>
+          <w:szCs w:val="26"/>
+        </w:rPr>
+        <w:t>Bournisent</w:t>
+      </w:r>
+      <w:proofErr w:type="spellEnd"/>
+      <w:r>
+        <w:rPr>
+          <w:sz w:val="26"/>
+          <w:szCs w:val="26"/>
+        </w:rPr>
+        <w:t xml:space="preserve">, </w:t>
+      </w:r>
+      <w:proofErr w:type="spellStart"/>
+      <w:r>
+        <w:rPr>
+          <w:sz w:val="26"/>
+          <w:szCs w:val="26"/>
+        </w:rPr>
+        <w:t>Matias</w:t>
+      </w:r>
+      <w:proofErr w:type="spellEnd"/>
+      <w:r>
+        <w:rPr>
+          <w:sz w:val="26"/>
+          <w:szCs w:val="26"/>
+        </w:rPr>
+        <w:t xml:space="preserve"> </w:t>
       </w:r>
     </w:p>
     <w:p>
@@ -367,7 +419,28 @@
           <w:sz w:val="26"/>
           <w:szCs w:val="26"/>
         </w:rPr>
-        <w:t>L.U. N°: 50434</w:t>
+        <w:t xml:space="preserve">L.U. N°: </w:t>
+      </w:r>
+      <w:r>
+        <w:rPr>
+          <w:sz w:val="26"/>
+          <w:szCs w:val="26"/>
+        </w:rPr>
+        <w:t>50</w:t>
+      </w:r>
+      <w:r>
+        <w:rPr>
+          <w:sz w:val="26"/>
+          <w:szCs w:val="26"/>
+        </w:rPr>
+        <w:t>.</w:t>
+      </w:r>
+      <w:r>
+        <w:rPr>
+          <w:sz w:val="26"/>
+          <w:szCs w:val="26"/>
+        </w:rPr>
+        <w:t>434</w:t>
       </w:r>
     </w:p>
     <w:p>
@@ -383,7 +456,35 @@
           <w:sz w:val="26"/>
           <w:szCs w:val="26"/>
         </w:rPr>
-        <w:t xml:space="preserve">D.N.I. N°: 39126075 </w:t>
+        <w:t>D.N.I. N°: 39</w:t>
+      </w:r>
+      <w:r>
+        <w:rPr>
+          <w:sz w:val="26"/>
+          <w:szCs w:val="26"/>
+        </w:rPr>
+        <w:t>.</w:t>
+      </w:r>
+      <w:r>
+        <w:rPr>
+          <w:sz w:val="26"/>
+          <w:szCs w:val="26"/>
+        </w:rPr>
+        <w:t>126</w:t>
+      </w:r>
+      <w:r>
+        <w:rPr>
+          <w:sz w:val="26"/>
+          <w:szCs w:val="26"/>
+        </w:rPr>
+        <w:t>.</w:t>
+      </w:r>
+      <w:r>
+        <w:rPr>
+          <w:sz w:val="26"/>
+          <w:szCs w:val="26"/>
+        </w:rPr>
+        <w:t xml:space="preserve">075 </w:t>
       </w:r>
     </w:p>
     <w:p>
@@ -408,7 +509,7 @@
           <w:sz w:val="26"/>
           <w:szCs w:val="26"/>
         </w:rPr>
-        <w:t xml:space="preserve">Alumno:Ramirez Gonzalo Daniel </w:t>
+        <w:t>Alumno: Comba, Carlos Alfredo</w:t>
       </w:r>
     </w:p>
     <w:p>
@@ -424,7 +525,21 @@
           <w:sz w:val="26"/>
           <w:szCs w:val="26"/>
         </w:rPr>
-        <w:t>L.U. N°: 56838</w:t>
+        <w:t>L.U. N°: 44</w:t>
+      </w:r>
+      <w:r>
+        <w:rPr>
+          <w:sz w:val="26"/>
+          <w:szCs w:val="26"/>
+        </w:rPr>
+        <w:t>.</w:t>
+      </w:r>
+      <w:r>
+        <w:rPr>
+          <w:sz w:val="26"/>
+          <w:szCs w:val="26"/>
+        </w:rPr>
+        <w:t>055</w:t>
       </w:r>
     </w:p>
     <w:p>
@@ -440,7 +555,14 @@
           <w:sz w:val="26"/>
           <w:szCs w:val="26"/>
         </w:rPr>
-        <w:t>D.N.I. N°: 44543439</w:t>
+        <w:t xml:space="preserve">D.N.I. N°: </w:t>
+      </w:r>
+      <w:r>
+        <w:rPr>
+          <w:sz w:val="26"/>
+          <w:szCs w:val="26"/>
+        </w:rPr>
+        <w:t>32.335.478</w:t>
       </w:r>
     </w:p>
     <w:p>
@@ -460,12 +582,30 @@
           <w:szCs w:val="26"/>
         </w:rPr>
       </w:pPr>
-      <w:r>
-        <w:rPr>
-          <w:sz w:val="26"/>
-          <w:szCs w:val="26"/>
-        </w:rPr>
-        <w:t>Alumno: Zini, Franco Joaquin</w:t>
+      <w:proofErr w:type="spellStart"/>
+      <w:r>
+        <w:rPr>
+          <w:sz w:val="26"/>
+          <w:szCs w:val="26"/>
+        </w:rPr>
+        <w:t>Alumno</w:t>
+      </w:r>
+      <w:proofErr w:type="gramStart"/>
+      <w:r>
+        <w:rPr>
+          <w:sz w:val="26"/>
+          <w:szCs w:val="26"/>
+        </w:rPr>
+        <w:t>:Ramirez</w:t>
+      </w:r>
+      <w:proofErr w:type="spellEnd"/>
+      <w:proofErr w:type="gramEnd"/>
+      <w:r>
+        <w:rPr>
+          <w:sz w:val="26"/>
+          <w:szCs w:val="26"/>
+        </w:rPr>
+        <w:t xml:space="preserve"> Gonzalo Daniel </w:t>
       </w:r>
     </w:p>
     <w:p>
@@ -481,6 +621,130 @@
           <w:sz w:val="26"/>
           <w:szCs w:val="26"/>
         </w:rPr>
+        <w:t>L.U. N°: 56</w:t>
+      </w:r>
+      <w:r>
+        <w:rPr>
+          <w:sz w:val="26"/>
+          <w:szCs w:val="26"/>
+        </w:rPr>
+        <w:t>.</w:t>
+      </w:r>
+      <w:r>
+        <w:rPr>
+          <w:sz w:val="26"/>
+          <w:szCs w:val="26"/>
+        </w:rPr>
+        <w:t>838</w:t>
+      </w:r>
+    </w:p>
+    <w:p>
+      <w:pPr>
+        <w:ind w:firstLine="720"/>
+        <w:rPr>
+          <w:sz w:val="26"/>
+          <w:szCs w:val="26"/>
+        </w:rPr>
+      </w:pPr>
+      <w:r>
+        <w:rPr>
+          <w:sz w:val="26"/>
+          <w:szCs w:val="26"/>
+        </w:rPr>
+        <w:t>D.N.I. N°: 44</w:t>
+      </w:r>
+      <w:r>
+        <w:rPr>
+          <w:sz w:val="26"/>
+          <w:szCs w:val="26"/>
+        </w:rPr>
+        <w:t>.</w:t>
+      </w:r>
+      <w:r>
+        <w:rPr>
+          <w:sz w:val="26"/>
+          <w:szCs w:val="26"/>
+        </w:rPr>
+        <w:t>543</w:t>
+      </w:r>
+      <w:r>
+        <w:rPr>
+          <w:sz w:val="26"/>
+          <w:szCs w:val="26"/>
+        </w:rPr>
+        <w:t>.</w:t>
+      </w:r>
+      <w:r>
+        <w:rPr>
+          <w:sz w:val="26"/>
+          <w:szCs w:val="26"/>
+        </w:rPr>
+        <w:t>439</w:t>
+      </w:r>
+    </w:p>
+    <w:p>
+      <w:pPr>
+        <w:ind w:firstLine="720"/>
+        <w:rPr>
+          <w:sz w:val="26"/>
+          <w:szCs w:val="26"/>
+        </w:rPr>
+      </w:pPr>
+    </w:p>
+    <w:p>
+      <w:pPr>
+        <w:ind w:firstLine="720"/>
+        <w:rPr>
+          <w:sz w:val="26"/>
+          <w:szCs w:val="26"/>
+        </w:rPr>
+      </w:pPr>
+      <w:r>
+        <w:rPr>
+          <w:sz w:val="26"/>
+          <w:szCs w:val="26"/>
+        </w:rPr>
+        <w:t xml:space="preserve">Alumno: </w:t>
+      </w:r>
+      <w:proofErr w:type="spellStart"/>
+      <w:r>
+        <w:rPr>
+          <w:sz w:val="26"/>
+          <w:szCs w:val="26"/>
+        </w:rPr>
+        <w:t>Zini</w:t>
+      </w:r>
+      <w:proofErr w:type="spellEnd"/>
+      <w:r>
+        <w:rPr>
+          <w:sz w:val="26"/>
+          <w:szCs w:val="26"/>
+        </w:rPr>
+        <w:t xml:space="preserve">, Franco </w:t>
+      </w:r>
+      <w:proofErr w:type="spellStart"/>
+      <w:r>
+        <w:rPr>
+          <w:sz w:val="26"/>
+          <w:szCs w:val="26"/>
+        </w:rPr>
+        <w:t>Joaquin</w:t>
+      </w:r>
+      <w:proofErr w:type="spellEnd"/>
+    </w:p>
+    <w:p>
+      <w:pPr>
+        <w:ind w:firstLine="720"/>
+        <w:rPr>
+          <w:sz w:val="26"/>
+          <w:szCs w:val="26"/>
+        </w:rPr>
+      </w:pPr>
+      <w:r>
+        <w:rPr>
+          <w:sz w:val="26"/>
+          <w:szCs w:val="26"/>
+        </w:rPr>
         <w:t xml:space="preserve">L.U. N°: 50.717 </w:t>
       </w:r>
     </w:p>
@@ -503,28 +767,831 @@
     <w:p>
       <w:pPr>
         <w:rPr>
-          <w:b/>
-          <w:sz w:val="44"/>
-          <w:szCs w:val="44"/>
-        </w:rPr>
-      </w:pPr>
-    </w:p>
-    <w:p>
-      <w:pPr>
-        <w:rPr>
-          <w:b/>
-          <w:sz w:val="44"/>
-          <w:szCs w:val="44"/>
-        </w:rPr>
-      </w:pPr>
-    </w:p>
-    <w:p>
-      <w:pPr>
-        <w:jc w:val="center"/>
-        <w:rPr>
-          <w:b/>
-          <w:sz w:val="44"/>
-          <w:szCs w:val="44"/>
+          <w:sz w:val="44"/>
+          <w:szCs w:val="44"/>
+        </w:rPr>
+      </w:pPr>
+    </w:p>
+    <w:p>
+      <w:pPr>
+        <w:rPr>
+          <w:b/>
+          <w:sz w:val="44"/>
+          <w:szCs w:val="44"/>
+        </w:rPr>
+      </w:pPr>
+    </w:p>
+    <w:p>
+      <w:pPr>
+        <w:jc w:val="center"/>
+        <w:rPr>
+          <w:b/>
+          <w:sz w:val="44"/>
+          <w:szCs w:val="44"/>
+        </w:rPr>
+      </w:pPr>
+      <w:r>
+        <w:rPr>
+          <w:b/>
+          <w:sz w:val="44"/>
+          <w:szCs w:val="44"/>
+        </w:rPr>
+        <w:t>Índice</w:t>
+      </w:r>
+    </w:p>
+    <w:p>
+      <w:pPr>
+        <w:jc w:val="center"/>
+        <w:rPr>
+          <w:b/>
+          <w:sz w:val="44"/>
+          <w:szCs w:val="44"/>
+        </w:rPr>
+      </w:pPr>
+    </w:p>
+    <w:p>
+      <w:pPr>
+        <w:jc w:val="both"/>
+      </w:pPr>
+    </w:p>
+    <w:p>
+      <w:pPr>
+        <w:jc w:val="both"/>
+      </w:pPr>
+      <w:r>
+        <w:t xml:space="preserve">1. </w:t>
+      </w:r>
+      <w:r>
+        <w:t xml:space="preserve">Capítulo I: </w:t>
+      </w:r>
+      <w:r>
+        <w:t>Introducción</w:t>
+      </w:r>
+      <w:r>
+        <w:tab/>
+      </w:r>
+      <w:r>
+        <w:tab/>
+      </w:r>
+      <w:r>
+        <w:tab/>
+      </w:r>
+      <w:r>
+        <w:tab/>
+      </w:r>
+      <w:r>
+        <w:tab/>
+      </w:r>
+      <w:r>
+        <w:tab/>
+      </w:r>
+      <w:r>
+        <w:tab/>
+        <w:t>3 pág.</w:t>
+      </w:r>
+    </w:p>
+    <w:p>
+      <w:pPr>
+        <w:jc w:val="both"/>
+      </w:pPr>
+      <w:r>
+        <w:t>2. Marco Teórico</w:t>
+      </w:r>
+      <w:r>
+        <w:tab/>
+      </w:r>
+      <w:r>
+        <w:tab/>
+      </w:r>
+      <w:r>
+        <w:tab/>
+      </w:r>
+      <w:r>
+        <w:tab/>
+      </w:r>
+      <w:r>
+        <w:tab/>
+      </w:r>
+      <w:r>
+        <w:tab/>
+      </w:r>
+      <w:r>
+        <w:tab/>
+      </w:r>
+      <w:r>
+        <w:tab/>
+        <w:t>4 pág.</w:t>
+      </w:r>
+    </w:p>
+    <w:p>
+      <w:pPr>
+        <w:jc w:val="both"/>
+      </w:pPr>
+      <w:r>
+        <w:t>3</w:t>
+      </w:r>
+      <w:r>
+        <w:t>. Armado de script SQL</w:t>
+      </w:r>
+      <w:r>
+        <w:tab/>
+      </w:r>
+      <w:r>
+        <w:tab/>
+      </w:r>
+      <w:r>
+        <w:tab/>
+      </w:r>
+      <w:r>
+        <w:tab/>
+      </w:r>
+      <w:r>
+        <w:tab/>
+      </w:r>
+      <w:r>
+        <w:tab/>
+      </w:r>
+      <w:r>
+        <w:tab/>
+      </w:r>
+      <w:r>
+        <w:t xml:space="preserve">x </w:t>
+      </w:r>
+      <w:r>
+        <w:t>pág.</w:t>
+      </w:r>
+    </w:p>
+    <w:p>
+      <w:pPr>
+        <w:jc w:val="both"/>
+      </w:pPr>
+      <w:r>
+        <w:t>4. Resultados de Pruebas</w:t>
+      </w:r>
+      <w:r>
+        <w:tab/>
+      </w:r>
+      <w:r>
+        <w:tab/>
+      </w:r>
+      <w:r>
+        <w:tab/>
+      </w:r>
+      <w:r>
+        <w:tab/>
+      </w:r>
+      <w:r>
+        <w:tab/>
+      </w:r>
+      <w:r>
+        <w:tab/>
+      </w:r>
+      <w:r>
+        <w:tab/>
+        <w:t xml:space="preserve">x </w:t>
+      </w:r>
+      <w:r>
+        <w:t>pág.</w:t>
+      </w:r>
+    </w:p>
+    <w:p>
+      <w:pPr>
+        <w:jc w:val="center"/>
+        <w:rPr>
+          <w:b/>
+          <w:sz w:val="44"/>
+          <w:szCs w:val="44"/>
+        </w:rPr>
+      </w:pPr>
+    </w:p>
+    <w:p>
+      <w:pPr>
+        <w:jc w:val="center"/>
+        <w:rPr>
+          <w:b/>
+          <w:sz w:val="44"/>
+          <w:szCs w:val="44"/>
+        </w:rPr>
+      </w:pPr>
+    </w:p>
+    <w:p>
+      <w:pPr>
+        <w:jc w:val="center"/>
+        <w:rPr>
+          <w:b/>
+          <w:sz w:val="44"/>
+          <w:szCs w:val="44"/>
+        </w:rPr>
+      </w:pPr>
+    </w:p>
+    <w:p>
+      <w:pPr>
+        <w:jc w:val="center"/>
+        <w:rPr>
+          <w:b/>
+          <w:sz w:val="44"/>
+          <w:szCs w:val="44"/>
+        </w:rPr>
+      </w:pPr>
+    </w:p>
+    <w:p>
+      <w:pPr>
+        <w:jc w:val="center"/>
+        <w:rPr>
+          <w:b/>
+          <w:sz w:val="44"/>
+          <w:szCs w:val="44"/>
+        </w:rPr>
+      </w:pPr>
+    </w:p>
+    <w:p>
+      <w:pPr>
+        <w:jc w:val="center"/>
+        <w:rPr>
+          <w:b/>
+          <w:sz w:val="44"/>
+          <w:szCs w:val="44"/>
+        </w:rPr>
+      </w:pPr>
+    </w:p>
+    <w:p>
+      <w:pPr>
+        <w:jc w:val="center"/>
+        <w:rPr>
+          <w:b/>
+          <w:sz w:val="44"/>
+          <w:szCs w:val="44"/>
+        </w:rPr>
+      </w:pPr>
+    </w:p>
+    <w:p>
+      <w:pPr>
+        <w:jc w:val="center"/>
+        <w:rPr>
+          <w:b/>
+          <w:sz w:val="44"/>
+          <w:szCs w:val="44"/>
+        </w:rPr>
+      </w:pPr>
+    </w:p>
+    <w:p>
+      <w:pPr>
+        <w:jc w:val="center"/>
+        <w:rPr>
+          <w:b/>
+          <w:sz w:val="44"/>
+          <w:szCs w:val="44"/>
+        </w:rPr>
+      </w:pPr>
+    </w:p>
+    <w:p>
+      <w:pPr>
+        <w:jc w:val="center"/>
+        <w:rPr>
+          <w:b/>
+          <w:sz w:val="44"/>
+          <w:szCs w:val="44"/>
+        </w:rPr>
+      </w:pPr>
+    </w:p>
+    <w:p>
+      <w:pPr>
+        <w:jc w:val="center"/>
+        <w:rPr>
+          <w:b/>
+          <w:sz w:val="44"/>
+          <w:szCs w:val="44"/>
+        </w:rPr>
+      </w:pPr>
+    </w:p>
+    <w:p>
+      <w:pPr>
+        <w:jc w:val="center"/>
+        <w:rPr>
+          <w:b/>
+          <w:sz w:val="44"/>
+          <w:szCs w:val="44"/>
+        </w:rPr>
+      </w:pPr>
+    </w:p>
+    <w:p>
+      <w:pPr>
+        <w:jc w:val="center"/>
+        <w:rPr>
+          <w:b/>
+          <w:sz w:val="44"/>
+          <w:szCs w:val="44"/>
+        </w:rPr>
+      </w:pPr>
+    </w:p>
+    <w:p>
+      <w:pPr>
+        <w:jc w:val="center"/>
+        <w:rPr>
+          <w:b/>
+          <w:sz w:val="44"/>
+          <w:szCs w:val="44"/>
+        </w:rPr>
+      </w:pPr>
+    </w:p>
+    <w:p>
+      <w:pPr>
+        <w:jc w:val="center"/>
+        <w:rPr>
+          <w:b/>
+          <w:sz w:val="44"/>
+          <w:szCs w:val="44"/>
+        </w:rPr>
+      </w:pPr>
+    </w:p>
+    <w:p>
+      <w:pPr>
+        <w:jc w:val="center"/>
+        <w:rPr>
+          <w:b/>
+          <w:sz w:val="44"/>
+          <w:szCs w:val="44"/>
+        </w:rPr>
+      </w:pPr>
+    </w:p>
+    <w:p>
+      <w:pPr>
+        <w:jc w:val="center"/>
+        <w:rPr>
+          <w:b/>
+          <w:sz w:val="44"/>
+          <w:szCs w:val="44"/>
+        </w:rPr>
+      </w:pPr>
+    </w:p>
+    <w:p>
+      <w:pPr>
+        <w:jc w:val="center"/>
+        <w:rPr>
+          <w:b/>
+          <w:sz w:val="44"/>
+          <w:szCs w:val="44"/>
+        </w:rPr>
+      </w:pPr>
+    </w:p>
+    <w:p>
+      <w:pPr>
+        <w:jc w:val="center"/>
+        <w:rPr>
+          <w:b/>
+          <w:sz w:val="44"/>
+          <w:szCs w:val="44"/>
+        </w:rPr>
+      </w:pPr>
+    </w:p>
+    <w:p>
+      <w:pPr>
+        <w:jc w:val="center"/>
+        <w:rPr>
+          <w:b/>
+          <w:sz w:val="44"/>
+          <w:szCs w:val="44"/>
+        </w:rPr>
+      </w:pPr>
+      <w:r>
+        <w:rPr>
+          <w:b/>
+          <w:sz w:val="44"/>
+          <w:szCs w:val="44"/>
+        </w:rPr>
+        <w:t xml:space="preserve">Capítulo I: </w:t>
+      </w:r>
+      <w:r>
+        <w:rPr>
+          <w:b/>
+          <w:sz w:val="44"/>
+          <w:szCs w:val="44"/>
+        </w:rPr>
+        <w:t xml:space="preserve">INTRODUCCIÓN </w:t>
+      </w:r>
+    </w:p>
+    <w:p>
+      <w:pPr>
+        <w:rPr>
+          <w:sz w:val="26"/>
+          <w:szCs w:val="26"/>
+        </w:rPr>
+      </w:pPr>
+    </w:p>
+    <w:p>
+      <w:pPr>
+        <w:spacing w:line="360" w:lineRule="auto"/>
+        <w:jc w:val="both"/>
+        <w:rPr>
+          <w:sz w:val="24"/>
+          <w:szCs w:val="24"/>
+        </w:rPr>
+      </w:pPr>
+      <w:r>
+        <w:rPr>
+          <w:sz w:val="24"/>
+          <w:szCs w:val="24"/>
+        </w:rPr>
+        <w:t xml:space="preserve">En el siguiente informe </w:t>
+      </w:r>
+      <w:r>
+        <w:rPr>
+          <w:sz w:val="24"/>
+          <w:szCs w:val="24"/>
+        </w:rPr>
+        <w:t xml:space="preserve">se detallara </w:t>
+      </w:r>
+      <w:r>
+        <w:rPr>
+          <w:sz w:val="24"/>
+          <w:szCs w:val="24"/>
+        </w:rPr>
+        <w:t xml:space="preserve">el caso de estudio </w:t>
+      </w:r>
+      <w:r>
+        <w:rPr>
+          <w:sz w:val="24"/>
+          <w:szCs w:val="24"/>
+        </w:rPr>
+        <w:t xml:space="preserve"> en la materia de base de datos I, a nuestro grupo le fue asignado </w:t>
+      </w:r>
+      <w:r>
+        <w:rPr>
+          <w:sz w:val="24"/>
+          <w:szCs w:val="24"/>
+        </w:rPr>
+        <w:t xml:space="preserve">“Índice </w:t>
+      </w:r>
+      <w:proofErr w:type="spellStart"/>
+      <w:r>
+        <w:rPr>
+          <w:sz w:val="24"/>
+          <w:szCs w:val="24"/>
+        </w:rPr>
+        <w:t>columnares</w:t>
+      </w:r>
+      <w:proofErr w:type="spellEnd"/>
+      <w:r>
+        <w:rPr>
+          <w:sz w:val="24"/>
+          <w:szCs w:val="24"/>
+        </w:rPr>
+        <w:t>”. Partimos de un modelo en</w:t>
+      </w:r>
+      <w:r>
+        <w:rPr>
+          <w:sz w:val="24"/>
+          <w:szCs w:val="24"/>
+        </w:rPr>
+        <w:t xml:space="preserve">tregado por la catedra  que es </w:t>
+      </w:r>
+      <w:proofErr w:type="spellStart"/>
+      <w:r>
+        <w:rPr>
+          <w:b/>
+          <w:sz w:val="24"/>
+          <w:szCs w:val="24"/>
+        </w:rPr>
+        <w:t>base_</w:t>
+      </w:r>
+      <w:r>
+        <w:rPr>
+          <w:b/>
+          <w:sz w:val="24"/>
+          <w:szCs w:val="24"/>
+        </w:rPr>
+        <w:t>c</w:t>
+      </w:r>
+      <w:r>
+        <w:rPr>
+          <w:b/>
+          <w:sz w:val="24"/>
+          <w:szCs w:val="24"/>
+        </w:rPr>
+        <w:t>onsorcio</w:t>
+      </w:r>
+      <w:proofErr w:type="spellEnd"/>
+      <w:r>
+        <w:rPr>
+          <w:sz w:val="24"/>
+          <w:szCs w:val="24"/>
+        </w:rPr>
+        <w:t>. Al cual tenemos que duplicar</w:t>
+      </w:r>
+      <w:r>
+        <w:rPr>
+          <w:sz w:val="24"/>
+          <w:szCs w:val="24"/>
+        </w:rPr>
+        <w:t xml:space="preserve"> la tabla gasto</w:t>
+      </w:r>
+      <w:r>
+        <w:rPr>
+          <w:sz w:val="24"/>
+          <w:szCs w:val="24"/>
+        </w:rPr>
+        <w:t xml:space="preserve">, creando </w:t>
+      </w:r>
+      <w:proofErr w:type="spellStart"/>
+      <w:r>
+        <w:rPr>
+          <w:sz w:val="24"/>
+          <w:szCs w:val="24"/>
+        </w:rPr>
+        <w:t>gasto</w:t>
+      </w:r>
+      <w:r>
+        <w:rPr>
+          <w:sz w:val="24"/>
+          <w:szCs w:val="24"/>
+        </w:rPr>
+        <w:t>N</w:t>
+      </w:r>
+      <w:r>
+        <w:rPr>
+          <w:sz w:val="24"/>
+          <w:szCs w:val="24"/>
+        </w:rPr>
+        <w:t>ew</w:t>
+      </w:r>
+      <w:proofErr w:type="spellEnd"/>
+      <w:r>
+        <w:rPr>
+          <w:sz w:val="24"/>
+          <w:szCs w:val="24"/>
+        </w:rPr>
+        <w:t>. E</w:t>
+      </w:r>
+      <w:r>
+        <w:rPr>
+          <w:sz w:val="24"/>
+          <w:szCs w:val="24"/>
+        </w:rPr>
+        <w:t xml:space="preserve">n </w:t>
+      </w:r>
+      <w:proofErr w:type="spellStart"/>
+      <w:r>
+        <w:rPr>
+          <w:sz w:val="24"/>
+          <w:szCs w:val="24"/>
+        </w:rPr>
+        <w:t>gasto</w:t>
+      </w:r>
+      <w:r>
+        <w:rPr>
+          <w:sz w:val="24"/>
+          <w:szCs w:val="24"/>
+        </w:rPr>
+        <w:t>New</w:t>
+      </w:r>
+      <w:proofErr w:type="spellEnd"/>
+      <w:r>
+        <w:rPr>
+          <w:sz w:val="24"/>
+          <w:szCs w:val="24"/>
+        </w:rPr>
+        <w:t xml:space="preserve"> </w:t>
+      </w:r>
+      <w:r>
+        <w:rPr>
+          <w:sz w:val="24"/>
+          <w:szCs w:val="24"/>
+        </w:rPr>
+        <w:t xml:space="preserve">agregarle índice </w:t>
+      </w:r>
+      <w:proofErr w:type="spellStart"/>
+      <w:r>
+        <w:rPr>
+          <w:sz w:val="24"/>
+          <w:szCs w:val="24"/>
+        </w:rPr>
+        <w:t>columnares</w:t>
+      </w:r>
+      <w:proofErr w:type="spellEnd"/>
+      <w:r>
+        <w:rPr>
+          <w:sz w:val="24"/>
+          <w:szCs w:val="24"/>
+        </w:rPr>
+        <w:t>. C</w:t>
+      </w:r>
+      <w:r>
+        <w:rPr>
+          <w:sz w:val="24"/>
+          <w:szCs w:val="24"/>
+        </w:rPr>
+        <w:t xml:space="preserve">argar </w:t>
+      </w:r>
+      <w:proofErr w:type="spellStart"/>
+      <w:r>
+        <w:rPr>
+          <w:sz w:val="24"/>
+          <w:szCs w:val="24"/>
+        </w:rPr>
+        <w:t>gasto</w:t>
+      </w:r>
+      <w:r>
+        <w:rPr>
+          <w:sz w:val="24"/>
+          <w:szCs w:val="24"/>
+        </w:rPr>
+        <w:t>New</w:t>
+      </w:r>
+      <w:proofErr w:type="spellEnd"/>
+      <w:r>
+        <w:rPr>
+          <w:sz w:val="24"/>
+          <w:szCs w:val="24"/>
+        </w:rPr>
+        <w:t xml:space="preserve"> </w:t>
+      </w:r>
+      <w:r>
+        <w:rPr>
+          <w:sz w:val="24"/>
+          <w:szCs w:val="24"/>
+        </w:rPr>
+        <w:t xml:space="preserve"> y gasto </w:t>
+      </w:r>
+      <w:r>
+        <w:rPr>
+          <w:sz w:val="24"/>
+          <w:szCs w:val="24"/>
+        </w:rPr>
+        <w:t>con 1 mill</w:t>
+      </w:r>
+      <w:r>
+        <w:rPr>
+          <w:sz w:val="24"/>
+          <w:szCs w:val="24"/>
+        </w:rPr>
+        <w:t xml:space="preserve">ón de registros. Para tener un punto de comparativa, Luego </w:t>
+      </w:r>
+      <w:r>
+        <w:rPr>
+          <w:sz w:val="24"/>
+          <w:szCs w:val="24"/>
+        </w:rPr>
+        <w:t>proceder a generar búsquedas</w:t>
+      </w:r>
+      <w:r>
+        <w:rPr>
+          <w:sz w:val="24"/>
+          <w:szCs w:val="24"/>
+        </w:rPr>
+        <w:t xml:space="preserve"> e</w:t>
+      </w:r>
+      <w:r>
+        <w:rPr>
+          <w:sz w:val="24"/>
+          <w:szCs w:val="24"/>
+        </w:rPr>
+        <w:t xml:space="preserve">n ambas tablas y controlas </w:t>
+      </w:r>
+      <w:r>
+        <w:rPr>
+          <w:sz w:val="24"/>
+          <w:szCs w:val="24"/>
+        </w:rPr>
+        <w:t xml:space="preserve">la diferencia de rendimiento en tiempo y recursos del sistema. </w:t>
+      </w:r>
+      <w:bookmarkStart w:id="0" w:name="_GoBack"/>
+      <w:bookmarkEnd w:id="0"/>
+    </w:p>
+    <w:p>
+      <w:pPr>
+        <w:spacing w:line="360" w:lineRule="auto"/>
+        <w:jc w:val="both"/>
+        <w:rPr>
+          <w:sz w:val="24"/>
+          <w:szCs w:val="24"/>
+          <w:u w:val="single"/>
+        </w:rPr>
+      </w:pPr>
+      <w:r>
+        <w:rPr>
+          <w:sz w:val="24"/>
+          <w:szCs w:val="24"/>
+        </w:rPr>
+        <w:t>Dicha tareas necesita especificar</w:t>
+      </w:r>
+      <w:r>
+        <w:rPr>
+          <w:sz w:val="24"/>
+          <w:szCs w:val="24"/>
+        </w:rPr>
+        <w:t xml:space="preserve"> el marco teórico, los script que se utilizan para realizar las modificaciones, las inserciones y las búsquedas. El detalle del</w:t>
+      </w:r>
+      <w:r>
+        <w:rPr>
+          <w:sz w:val="24"/>
+          <w:szCs w:val="24"/>
+        </w:rPr>
+        <w:t xml:space="preserve"> motor de base de datos</w:t>
+      </w:r>
+      <w:r>
+        <w:rPr>
+          <w:sz w:val="24"/>
+          <w:szCs w:val="24"/>
+        </w:rPr>
+        <w:t>, gestor de base de datos</w:t>
+      </w:r>
+      <w:r>
+        <w:rPr>
+          <w:sz w:val="24"/>
+          <w:szCs w:val="24"/>
+        </w:rPr>
+        <w:t xml:space="preserve"> que se usa</w:t>
+      </w:r>
+      <w:r>
+        <w:rPr>
+          <w:sz w:val="24"/>
+          <w:szCs w:val="24"/>
+        </w:rPr>
+        <w:t xml:space="preserve"> y las características técnicas de la máquina</w:t>
+      </w:r>
+      <w:r>
+        <w:rPr>
+          <w:sz w:val="24"/>
+          <w:szCs w:val="24"/>
+        </w:rPr>
+        <w:t xml:space="preserve"> </w:t>
+      </w:r>
+      <w:r>
+        <w:rPr>
+          <w:sz w:val="24"/>
+          <w:szCs w:val="24"/>
+        </w:rPr>
+        <w:t xml:space="preserve">donde se realizarán las pruebas, con dichos resultados se generará </w:t>
+      </w:r>
+      <w:r>
+        <w:rPr>
+          <w:sz w:val="24"/>
+          <w:szCs w:val="24"/>
+        </w:rPr>
+        <w:t>una estadística de los resultados obtenidos por las pruebas r</w:t>
+      </w:r>
+      <w:r>
+        <w:rPr>
+          <w:sz w:val="24"/>
+          <w:szCs w:val="24"/>
+        </w:rPr>
+        <w:t>ealizadas por los 4 estudiantes</w:t>
+      </w:r>
+      <w:r>
+        <w:rPr>
+          <w:sz w:val="24"/>
+          <w:szCs w:val="24"/>
+        </w:rPr>
+        <w:t>.</w:t>
+      </w:r>
+      <w:r>
+        <w:rPr>
+          <w:sz w:val="24"/>
+          <w:szCs w:val="24"/>
+        </w:rPr>
+        <w:t xml:space="preserve"> Cada estudiante realizara 5 ejecuciones con los mismos 4 script de búsqueda y reportará sus resultados en una tabla donde se especificara, duración, consumo de memoria, consumo de </w:t>
+      </w:r>
+      <w:proofErr w:type="spellStart"/>
+      <w:r>
+        <w:rPr>
+          <w:sz w:val="24"/>
+          <w:szCs w:val="24"/>
+        </w:rPr>
+        <w:t>cpu</w:t>
+      </w:r>
+      <w:proofErr w:type="spellEnd"/>
+      <w:r>
+        <w:rPr>
+          <w:sz w:val="24"/>
+          <w:szCs w:val="24"/>
+        </w:rPr>
+        <w:t>, numero de filas devuelta.</w:t>
+      </w:r>
+    </w:p>
+    <w:p>
+      <w:pPr>
+        <w:spacing w:line="360" w:lineRule="auto"/>
+        <w:jc w:val="both"/>
+        <w:rPr>
+          <w:sz w:val="24"/>
+          <w:szCs w:val="24"/>
+        </w:rPr>
+      </w:pPr>
+      <w:r>
+        <w:rPr>
+          <w:sz w:val="24"/>
+          <w:szCs w:val="24"/>
+        </w:rPr>
+        <w:br w:type="page"/>
+      </w:r>
+    </w:p>
+    <w:p>
+      <w:pPr>
+        <w:spacing w:line="360" w:lineRule="auto"/>
+        <w:jc w:val="center"/>
+        <w:rPr>
+          <w:sz w:val="24"/>
+          <w:szCs w:val="24"/>
         </w:rPr>
       </w:pPr>
       <w:r>
@@ -534,279 +1601,501 @@
           <w:szCs w:val="44"/>
         </w:rPr>
         <w:lastRenderedPageBreak/>
-        <w:t>Índice</w:t>
-      </w:r>
-    </w:p>
-    <w:p>
-      <w:pPr>
-        <w:jc w:val="center"/>
-        <w:rPr>
-          <w:b/>
-          <w:sz w:val="44"/>
-          <w:szCs w:val="44"/>
-        </w:rPr>
-      </w:pPr>
-    </w:p>
-    <w:p>
-      <w:pPr>
-        <w:jc w:val="center"/>
-        <w:rPr>
-          <w:b/>
-          <w:sz w:val="44"/>
-          <w:szCs w:val="44"/>
-        </w:rPr>
-      </w:pPr>
-    </w:p>
-    <w:p>
-      <w:pPr>
-        <w:jc w:val="center"/>
-        <w:rPr>
-          <w:b/>
-          <w:sz w:val="44"/>
-          <w:szCs w:val="44"/>
-        </w:rPr>
-      </w:pPr>
-    </w:p>
-    <w:p>
-      <w:pPr>
-        <w:jc w:val="center"/>
-        <w:rPr>
-          <w:b/>
-          <w:sz w:val="44"/>
-          <w:szCs w:val="44"/>
-        </w:rPr>
-      </w:pPr>
-    </w:p>
-    <w:p>
-      <w:pPr>
-        <w:jc w:val="center"/>
-        <w:rPr>
-          <w:b/>
-          <w:sz w:val="44"/>
-          <w:szCs w:val="44"/>
-        </w:rPr>
-      </w:pPr>
-    </w:p>
-    <w:p>
-      <w:pPr>
-        <w:jc w:val="center"/>
-        <w:rPr>
-          <w:b/>
-          <w:sz w:val="44"/>
-          <w:szCs w:val="44"/>
-        </w:rPr>
-      </w:pPr>
-      <w:r>
-        <w:rPr>
-          <w:b/>
-          <w:sz w:val="44"/>
-          <w:szCs w:val="44"/>
-        </w:rPr>
-        <w:t>adasda</w:t>
-      </w:r>
-    </w:p>
-    <w:p>
-      <w:pPr>
-        <w:jc w:val="center"/>
-        <w:rPr>
-          <w:b/>
-          <w:sz w:val="44"/>
-          <w:szCs w:val="44"/>
-        </w:rPr>
-      </w:pPr>
-    </w:p>
-    <w:p>
-      <w:pPr>
-        <w:jc w:val="center"/>
-        <w:rPr>
-          <w:b/>
-          <w:sz w:val="44"/>
-          <w:szCs w:val="44"/>
-        </w:rPr>
-      </w:pPr>
-    </w:p>
-    <w:p>
-      <w:pPr>
-        <w:jc w:val="center"/>
-        <w:rPr>
-          <w:b/>
-          <w:sz w:val="44"/>
-          <w:szCs w:val="44"/>
-        </w:rPr>
-      </w:pPr>
-    </w:p>
-    <w:p>
-      <w:pPr>
-        <w:jc w:val="center"/>
-        <w:rPr>
-          <w:b/>
-          <w:sz w:val="44"/>
-          <w:szCs w:val="44"/>
-        </w:rPr>
-      </w:pPr>
-    </w:p>
-    <w:p>
-      <w:pPr>
-        <w:jc w:val="center"/>
-        <w:rPr>
-          <w:b/>
-          <w:sz w:val="44"/>
-          <w:szCs w:val="44"/>
-        </w:rPr>
-      </w:pPr>
-    </w:p>
-    <w:p>
-      <w:pPr>
-        <w:jc w:val="center"/>
-        <w:rPr>
-          <w:b/>
-          <w:sz w:val="44"/>
-          <w:szCs w:val="44"/>
-        </w:rPr>
-      </w:pPr>
-    </w:p>
-    <w:p>
-      <w:pPr>
-        <w:jc w:val="center"/>
-        <w:rPr>
-          <w:b/>
-          <w:sz w:val="44"/>
-          <w:szCs w:val="44"/>
-        </w:rPr>
-      </w:pPr>
-    </w:p>
-    <w:p>
-      <w:pPr>
-        <w:jc w:val="center"/>
-        <w:rPr>
-          <w:b/>
-          <w:sz w:val="44"/>
-          <w:szCs w:val="44"/>
-        </w:rPr>
-      </w:pPr>
-    </w:p>
-    <w:p>
-      <w:pPr>
-        <w:jc w:val="center"/>
-        <w:rPr>
-          <w:b/>
-          <w:sz w:val="44"/>
-          <w:szCs w:val="44"/>
-        </w:rPr>
-      </w:pPr>
-    </w:p>
-    <w:p>
-      <w:pPr>
-        <w:jc w:val="center"/>
-        <w:rPr>
-          <w:b/>
-          <w:sz w:val="44"/>
-          <w:szCs w:val="44"/>
-        </w:rPr>
-      </w:pPr>
-    </w:p>
-    <w:p>
-      <w:pPr>
-        <w:jc w:val="center"/>
-        <w:rPr>
-          <w:b/>
-          <w:sz w:val="44"/>
-          <w:szCs w:val="44"/>
-        </w:rPr>
-      </w:pPr>
-    </w:p>
-    <w:p>
-      <w:pPr>
-        <w:jc w:val="center"/>
-        <w:rPr>
-          <w:b/>
-          <w:sz w:val="44"/>
-          <w:szCs w:val="44"/>
-        </w:rPr>
-      </w:pPr>
-    </w:p>
-    <w:p>
-      <w:pPr>
-        <w:jc w:val="center"/>
-        <w:rPr>
-          <w:b/>
-          <w:sz w:val="44"/>
-          <w:szCs w:val="44"/>
-        </w:rPr>
-      </w:pPr>
-    </w:p>
-    <w:p>
-      <w:pPr>
-        <w:jc w:val="center"/>
-        <w:rPr>
-          <w:b/>
-          <w:sz w:val="44"/>
-          <w:szCs w:val="44"/>
-        </w:rPr>
-      </w:pPr>
-    </w:p>
-    <w:p>
-      <w:pPr>
-        <w:jc w:val="center"/>
-        <w:rPr>
-          <w:b/>
-          <w:sz w:val="44"/>
-          <w:szCs w:val="44"/>
-        </w:rPr>
-      </w:pPr>
-    </w:p>
-    <w:p>
-      <w:pPr>
-        <w:jc w:val="center"/>
-        <w:rPr>
-          <w:b/>
-          <w:sz w:val="44"/>
-          <w:szCs w:val="44"/>
-        </w:rPr>
-      </w:pPr>
-    </w:p>
-    <w:p>
-      <w:pPr>
-        <w:jc w:val="center"/>
-        <w:rPr>
-          <w:b/>
-          <w:sz w:val="44"/>
-          <w:szCs w:val="44"/>
-        </w:rPr>
-      </w:pPr>
-    </w:p>
-    <w:p>
-      <w:pPr>
-        <w:jc w:val="center"/>
-        <w:rPr>
-          <w:b/>
-          <w:sz w:val="44"/>
-          <w:szCs w:val="44"/>
-        </w:rPr>
-      </w:pPr>
-      <w:r>
-        <w:rPr>
-          <w:b/>
-          <w:sz w:val="44"/>
-          <w:szCs w:val="44"/>
-        </w:rPr>
-        <w:lastRenderedPageBreak/>
-        <w:t xml:space="preserve">CAPÍTULO I: INTRODUCCIÓN </w:t>
-      </w:r>
-    </w:p>
-    <w:p>
-      <w:pPr>
-        <w:rPr>
-          <w:sz w:val="26"/>
-          <w:szCs w:val="26"/>
-        </w:rPr>
-      </w:pPr>
-    </w:p>
-    <w:p>
-      <w:pPr>
-        <w:rPr>
-          <w:sz w:val="26"/>
-          <w:szCs w:val="26"/>
+        <w:t xml:space="preserve">Capítulo </w:t>
+      </w:r>
+      <w:r>
+        <w:rPr>
+          <w:b/>
+          <w:sz w:val="44"/>
+          <w:szCs w:val="44"/>
+        </w:rPr>
+        <w:t>I</w:t>
+      </w:r>
+      <w:r>
+        <w:rPr>
+          <w:b/>
+          <w:sz w:val="44"/>
+          <w:szCs w:val="44"/>
+        </w:rPr>
+        <w:t xml:space="preserve">I: </w:t>
+      </w:r>
+      <w:r>
+        <w:rPr>
+          <w:b/>
+          <w:sz w:val="44"/>
+          <w:szCs w:val="44"/>
+        </w:rPr>
+        <w:t>Marco teórico</w:t>
+      </w:r>
+    </w:p>
+    <w:p>
+      <w:pPr>
+        <w:spacing w:line="360" w:lineRule="auto"/>
+        <w:jc w:val="both"/>
+        <w:rPr>
+          <w:sz w:val="24"/>
+          <w:szCs w:val="24"/>
+        </w:rPr>
+      </w:pPr>
+      <w:r>
+        <w:rPr>
+          <w:sz w:val="24"/>
+          <w:szCs w:val="24"/>
+        </w:rPr>
+        <w:t xml:space="preserve">En </w:t>
+      </w:r>
+      <w:r>
+        <w:rPr>
+          <w:sz w:val="24"/>
+          <w:szCs w:val="24"/>
+        </w:rPr>
+        <w:t>la</w:t>
+      </w:r>
+      <w:r>
+        <w:rPr>
+          <w:sz w:val="24"/>
+          <w:szCs w:val="24"/>
+        </w:rPr>
+        <w:t xml:space="preserve"> gestión de bases de datos, </w:t>
+      </w:r>
+      <w:r>
+        <w:rPr>
+          <w:sz w:val="24"/>
+          <w:szCs w:val="24"/>
+        </w:rPr>
+        <w:t xml:space="preserve">el uso de </w:t>
+      </w:r>
+      <w:r>
+        <w:rPr>
+          <w:sz w:val="24"/>
+          <w:szCs w:val="24"/>
+        </w:rPr>
+        <w:t xml:space="preserve">índices </w:t>
+      </w:r>
+      <w:proofErr w:type="spellStart"/>
+      <w:r>
+        <w:rPr>
+          <w:sz w:val="24"/>
+          <w:szCs w:val="24"/>
+        </w:rPr>
+        <w:t>columnares</w:t>
+      </w:r>
+      <w:proofErr w:type="spellEnd"/>
+      <w:r>
+        <w:rPr>
+          <w:sz w:val="24"/>
+          <w:szCs w:val="24"/>
+        </w:rPr>
+        <w:t xml:space="preserve"> optimiza</w:t>
+      </w:r>
+      <w:r>
+        <w:rPr>
+          <w:sz w:val="24"/>
+          <w:szCs w:val="24"/>
+        </w:rPr>
+        <w:t xml:space="preserve"> </w:t>
+      </w:r>
+      <w:r>
+        <w:rPr>
+          <w:sz w:val="24"/>
+          <w:szCs w:val="24"/>
+        </w:rPr>
+        <w:t xml:space="preserve">el rendimiento. Son estructuras de datos especializadas que permiten una recuperación eficiente de información en grandes conjuntos de datos. En lugar de buscar a través de todas las filas de una tabla, los índices </w:t>
+      </w:r>
+      <w:proofErr w:type="spellStart"/>
+      <w:r>
+        <w:rPr>
+          <w:sz w:val="24"/>
+          <w:szCs w:val="24"/>
+        </w:rPr>
+        <w:t>columnares</w:t>
+      </w:r>
+      <w:proofErr w:type="spellEnd"/>
+      <w:r>
+        <w:rPr>
+          <w:sz w:val="24"/>
+          <w:szCs w:val="24"/>
+        </w:rPr>
+        <w:t xml:space="preserve"> almacenan y ordenan los valores de una columna específica, actuando como rutas de acceso rápidas hacia los datos que los usuarios buscan.</w:t>
+      </w:r>
+    </w:p>
+    <w:p>
+      <w:pPr>
+        <w:spacing w:line="360" w:lineRule="auto"/>
+        <w:jc w:val="both"/>
+        <w:rPr>
+          <w:sz w:val="24"/>
+          <w:szCs w:val="24"/>
+        </w:rPr>
+      </w:pPr>
+    </w:p>
+    <w:p>
+      <w:pPr>
+        <w:spacing w:line="360" w:lineRule="auto"/>
+        <w:jc w:val="both"/>
+        <w:rPr>
+          <w:sz w:val="24"/>
+          <w:szCs w:val="24"/>
+        </w:rPr>
+      </w:pPr>
+      <w:r>
+        <w:rPr>
+          <w:sz w:val="24"/>
+          <w:szCs w:val="24"/>
+        </w:rPr>
+        <w:t>Cuando se ejecutan consultas en una base de datos, estos índices permiten una búsqueda mucho más rápida y, por ende, reducen significativamente el tiempo necesario para recuperar resultados. Esto se traduce en un rendimiento general del sistema notablemente mejorado, especialmente cuando se trata de operaciones que implican grandes volúmenes de datos.</w:t>
+      </w:r>
+    </w:p>
+    <w:p>
+      <w:pPr>
+        <w:spacing w:line="360" w:lineRule="auto"/>
+        <w:jc w:val="both"/>
+        <w:rPr>
+          <w:sz w:val="24"/>
+          <w:szCs w:val="24"/>
+        </w:rPr>
+      </w:pPr>
+    </w:p>
+    <w:p>
+      <w:pPr>
+        <w:spacing w:line="360" w:lineRule="auto"/>
+        <w:jc w:val="both"/>
+        <w:rPr>
+          <w:sz w:val="24"/>
+          <w:szCs w:val="24"/>
+        </w:rPr>
+      </w:pPr>
+      <w:r>
+        <w:rPr>
+          <w:sz w:val="24"/>
+          <w:szCs w:val="24"/>
+        </w:rPr>
+        <w:t xml:space="preserve">En este informe, exploraremos en detalle cómo los índices </w:t>
+      </w:r>
+      <w:proofErr w:type="spellStart"/>
+      <w:r>
+        <w:rPr>
+          <w:sz w:val="24"/>
+          <w:szCs w:val="24"/>
+        </w:rPr>
+        <w:t>columnares</w:t>
+      </w:r>
+      <w:proofErr w:type="spellEnd"/>
+      <w:r>
+        <w:rPr>
+          <w:sz w:val="24"/>
+          <w:szCs w:val="24"/>
+        </w:rPr>
+        <w:t xml:space="preserve"> impactan positivamente en la eficiencia operativa de las bases de datos, proporcionando un análisis en profundidad de sus ventajas, implementaciones efectivas y consideraciones clave para su uso óptimo.</w:t>
+      </w:r>
+    </w:p>
+    <w:p>
+      <w:pPr>
+        <w:spacing w:line="360" w:lineRule="auto"/>
+        <w:jc w:val="both"/>
+        <w:rPr>
+          <w:sz w:val="24"/>
+          <w:szCs w:val="24"/>
+        </w:rPr>
+      </w:pPr>
+    </w:p>
+    <w:p>
+      <w:pPr>
+        <w:spacing w:line="360" w:lineRule="auto"/>
+        <w:jc w:val="both"/>
+        <w:rPr>
+          <w:sz w:val="24"/>
+          <w:szCs w:val="24"/>
+        </w:rPr>
+      </w:pPr>
+    </w:p>
+    <w:p>
+      <w:pPr>
+        <w:jc w:val="center"/>
+        <w:rPr>
+          <w:b/>
+          <w:sz w:val="44"/>
+          <w:szCs w:val="44"/>
+        </w:rPr>
+      </w:pPr>
+      <w:r>
+        <w:rPr>
+          <w:b/>
+          <w:sz w:val="44"/>
+          <w:szCs w:val="44"/>
+        </w:rPr>
+        <w:t>Armado de Script</w:t>
+      </w:r>
+    </w:p>
+    <w:p>
+      <w:pPr>
+        <w:spacing w:line="360" w:lineRule="auto"/>
+        <w:jc w:val="both"/>
+        <w:rPr>
+          <w:sz w:val="24"/>
+          <w:szCs w:val="24"/>
+        </w:rPr>
+      </w:pPr>
+      <w:r>
+        <w:rPr>
+          <w:sz w:val="24"/>
+          <w:szCs w:val="24"/>
+        </w:rPr>
+        <w:t xml:space="preserve">Sobre la base del modelo que entrego la catedra. </w:t>
+      </w:r>
+      <w:r>
+        <w:rPr>
+          <w:sz w:val="24"/>
+          <w:szCs w:val="24"/>
+        </w:rPr>
+        <w:t xml:space="preserve"> La estructura de base de datos y dos lotes de carga.</w:t>
+      </w:r>
+    </w:p>
+    <w:p>
+      <w:pPr>
+        <w:spacing w:line="360" w:lineRule="auto"/>
+        <w:jc w:val="both"/>
+        <w:rPr>
+          <w:sz w:val="24"/>
+          <w:szCs w:val="24"/>
+        </w:rPr>
+      </w:pPr>
+      <w:r>
+        <w:rPr>
+          <w:sz w:val="24"/>
+          <w:szCs w:val="24"/>
+        </w:rPr>
+        <w:t>Donde se ejecuta:</w:t>
+      </w:r>
+    </w:p>
+    <w:p>
+      <w:pPr>
+        <w:pStyle w:val="Prrafodelista"/>
+        <w:numPr>
+          <w:ilvl w:val="0"/>
+          <w:numId w:val="1"/>
+        </w:numPr>
+        <w:spacing w:line="360" w:lineRule="auto"/>
+        <w:jc w:val="both"/>
+        <w:rPr>
+          <w:sz w:val="24"/>
+          <w:szCs w:val="24"/>
+        </w:rPr>
+      </w:pPr>
+      <w:proofErr w:type="spellStart"/>
+      <w:r>
+        <w:rPr>
+          <w:sz w:val="24"/>
+          <w:szCs w:val="24"/>
+        </w:rPr>
+        <w:t>ModeloDatos_Consorcio.sql</w:t>
+      </w:r>
+      <w:proofErr w:type="spellEnd"/>
+      <w:r>
+        <w:rPr>
+          <w:sz w:val="24"/>
+          <w:szCs w:val="24"/>
+        </w:rPr>
+        <w:t xml:space="preserve"> esta script crea la base de datos y sus tablas.</w:t>
+      </w:r>
+    </w:p>
+    <w:p>
+      <w:pPr>
+        <w:pStyle w:val="Prrafodelista"/>
+        <w:numPr>
+          <w:ilvl w:val="0"/>
+          <w:numId w:val="1"/>
+        </w:numPr>
+        <w:spacing w:line="360" w:lineRule="auto"/>
+        <w:jc w:val="both"/>
+        <w:rPr>
+          <w:sz w:val="24"/>
+          <w:szCs w:val="24"/>
+        </w:rPr>
+      </w:pPr>
+      <w:proofErr w:type="spellStart"/>
+      <w:r>
+        <w:rPr>
+          <w:sz w:val="24"/>
+          <w:szCs w:val="24"/>
+        </w:rPr>
+        <w:t>BDI_loteDatosConsorcios.sql</w:t>
+      </w:r>
+      <w:proofErr w:type="spellEnd"/>
+      <w:r>
+        <w:rPr>
+          <w:sz w:val="24"/>
+          <w:szCs w:val="24"/>
+        </w:rPr>
+        <w:t xml:space="preserve"> permite </w:t>
+      </w:r>
+      <w:r>
+        <w:rPr>
+          <w:sz w:val="24"/>
+          <w:szCs w:val="24"/>
+        </w:rPr>
+        <w:t xml:space="preserve">cargar los datos de provincias, localidad, zona, conserje, </w:t>
+      </w:r>
+      <w:proofErr w:type="spellStart"/>
+      <w:r>
+        <w:rPr>
+          <w:sz w:val="24"/>
+          <w:szCs w:val="24"/>
+        </w:rPr>
+        <w:t>administracion</w:t>
+      </w:r>
+      <w:proofErr w:type="spellEnd"/>
+      <w:r>
+        <w:rPr>
+          <w:sz w:val="24"/>
+          <w:szCs w:val="24"/>
+        </w:rPr>
+        <w:t xml:space="preserve">, consorcio, </w:t>
+      </w:r>
+      <w:proofErr w:type="spellStart"/>
+      <w:r>
+        <w:rPr>
+          <w:sz w:val="24"/>
+          <w:szCs w:val="24"/>
+        </w:rPr>
+        <w:t>tipogasto</w:t>
+      </w:r>
+      <w:proofErr w:type="spellEnd"/>
+      <w:r>
+        <w:rPr>
+          <w:sz w:val="24"/>
+          <w:szCs w:val="24"/>
+        </w:rPr>
+        <w:t>, gasto</w:t>
+      </w:r>
+    </w:p>
+    <w:p>
+      <w:pPr>
+        <w:pStyle w:val="Prrafodelista"/>
+        <w:numPr>
+          <w:ilvl w:val="0"/>
+          <w:numId w:val="1"/>
+        </w:numPr>
+        <w:spacing w:line="360" w:lineRule="auto"/>
+        <w:jc w:val="both"/>
+        <w:rPr>
+          <w:sz w:val="24"/>
+          <w:szCs w:val="24"/>
+        </w:rPr>
+      </w:pPr>
+      <w:proofErr w:type="spellStart"/>
+      <w:r>
+        <w:rPr>
+          <w:sz w:val="24"/>
+          <w:szCs w:val="24"/>
+        </w:rPr>
+        <w:t>BDI_tabla_inmueble_completo.sql</w:t>
+      </w:r>
+      <w:proofErr w:type="spellEnd"/>
+      <w:r>
+        <w:rPr>
+          <w:sz w:val="24"/>
+          <w:szCs w:val="24"/>
+        </w:rPr>
+        <w:t>, crea y carga la tabla inmueble</w:t>
+      </w:r>
+    </w:p>
+    <w:p>
+      <w:pPr>
+        <w:pStyle w:val="Prrafodelista"/>
+        <w:numPr>
+          <w:ilvl w:val="0"/>
+          <w:numId w:val="1"/>
+        </w:numPr>
+        <w:spacing w:line="360" w:lineRule="auto"/>
+        <w:jc w:val="both"/>
+        <w:rPr>
+          <w:sz w:val="24"/>
+          <w:szCs w:val="24"/>
+        </w:rPr>
+      </w:pPr>
+      <w:proofErr w:type="spellStart"/>
+      <w:r>
+        <w:rPr>
+          <w:sz w:val="24"/>
+          <w:szCs w:val="24"/>
+        </w:rPr>
+        <w:t>columnstore_index_script.sql</w:t>
+      </w:r>
+      <w:proofErr w:type="spellEnd"/>
+      <w:r>
+        <w:rPr>
+          <w:sz w:val="24"/>
+          <w:szCs w:val="24"/>
+        </w:rPr>
+        <w:t xml:space="preserve"> crea la tabla </w:t>
+      </w:r>
+      <w:proofErr w:type="spellStart"/>
+      <w:r>
+        <w:rPr>
+          <w:sz w:val="24"/>
+          <w:szCs w:val="24"/>
+        </w:rPr>
+        <w:t>gastonew</w:t>
+      </w:r>
+      <w:proofErr w:type="spellEnd"/>
+      <w:r>
+        <w:rPr>
+          <w:sz w:val="24"/>
+          <w:szCs w:val="24"/>
+        </w:rPr>
+        <w:t xml:space="preserve">, crea los </w:t>
+      </w:r>
+      <w:proofErr w:type="spellStart"/>
+      <w:r>
+        <w:rPr>
+          <w:sz w:val="24"/>
+          <w:szCs w:val="24"/>
+        </w:rPr>
+        <w:t>indice</w:t>
+      </w:r>
+      <w:proofErr w:type="spellEnd"/>
+      <w:r>
+        <w:rPr>
+          <w:sz w:val="24"/>
+          <w:szCs w:val="24"/>
+        </w:rPr>
+        <w:t xml:space="preserve"> </w:t>
+      </w:r>
+      <w:proofErr w:type="spellStart"/>
+      <w:r>
+        <w:rPr>
+          <w:sz w:val="24"/>
+          <w:szCs w:val="24"/>
+        </w:rPr>
+        <w:t>columnares</w:t>
+      </w:r>
+      <w:proofErr w:type="spellEnd"/>
+      <w:r>
+        <w:rPr>
+          <w:sz w:val="24"/>
+          <w:szCs w:val="24"/>
+        </w:rPr>
+        <w:t>, se insertan 1 millón de registros, y se carga la tabla gasto con los registros faltante para llegar al millón y poder hacer las pruebas comparativas.</w:t>
+      </w:r>
+    </w:p>
+    <w:p>
+      <w:pPr>
+        <w:spacing w:line="360" w:lineRule="auto"/>
+        <w:jc w:val="both"/>
+        <w:rPr>
+          <w:sz w:val="24"/>
+          <w:szCs w:val="24"/>
+        </w:rPr>
+      </w:pPr>
+    </w:p>
+    <w:p>
+      <w:pPr>
+        <w:spacing w:line="360" w:lineRule="auto"/>
+        <w:jc w:val="both"/>
+        <w:rPr>
+          <w:sz w:val="24"/>
+          <w:szCs w:val="24"/>
         </w:rPr>
       </w:pPr>
     </w:p>
@@ -830,6 +2119,8 @@
       </w:pPr>
     </w:p>
     <w:sectPr>
+      <w:headerReference w:type="default" r:id="rId9"/>
+      <w:footerReference w:type="default" r:id="rId10"/>
       <w:pgSz w:w="11909" w:h="16834"/>
       <w:pgMar w:top="1440" w:right="1440" w:bottom="1440" w:left="1440" w:header="720" w:footer="720" w:gutter="0"/>
       <w:pgNumType w:start="1"/>
@@ -839,8 +2130,217 @@
 </w:document>
 </file>
 
+<file path=word/endnotes.xml><?xml version="1.0" encoding="utf-8"?>
+<w:endnotes xmlns:wpc="http://schemas.microsoft.com/office/word/2010/wordprocessingCanvas" xmlns:mc="http://schemas.openxmlformats.org/markup-compatibility/2006" xmlns:o="urn:schemas-microsoft-com:office:office" xmlns:r="http://schemas.openxmlformats.org/officeDocument/2006/relationships" xmlns:m="http://schemas.openxmlformats.org/officeDocument/2006/math" xmlns:v="urn:schemas-microsoft-com:vml" xmlns:wp14="http://schemas.microsoft.com/office/word/2010/wordprocessingDrawing" xmlns:wp="http://schemas.openxmlformats.org/drawingml/2006/wordprocessingDrawing" xmlns:w10="urn:schemas-microsoft-com:office:word" xmlns:w="http://schemas.openxmlformats.org/wordprocessingml/2006/main" xmlns:w14="http://schemas.microsoft.com/office/word/2010/wordml" xmlns:w15="http://schemas.microsoft.com/office/word/2012/wordml" xmlns:wpg="http://schemas.microsoft.com/office/word/2010/wordprocessingGroup" xmlns:wpi="http://schemas.microsoft.com/office/word/2010/wordprocessingInk" xmlns:wne="http://schemas.microsoft.com/office/word/2006/wordml" xmlns:wps="http://schemas.microsoft.com/office/word/2010/wordprocessingShape" mc:Ignorable="w14 w15 wp14">
+  <w:endnote w:type="separator" w:id="-1">
+    <w:p>
+      <w:pPr>
+        <w:spacing w:line="240" w:lineRule="auto"/>
+      </w:pPr>
+      <w:r>
+        <w:separator/>
+      </w:r>
+    </w:p>
+  </w:endnote>
+  <w:endnote w:type="continuationSeparator" w:id="0">
+    <w:p>
+      <w:pPr>
+        <w:spacing w:line="240" w:lineRule="auto"/>
+      </w:pPr>
+      <w:r>
+        <w:continuationSeparator/>
+      </w:r>
+    </w:p>
+  </w:endnote>
+</w:endnotes>
+</file>
+
+<file path=word/footer1.xml><?xml version="1.0" encoding="utf-8"?>
+<w:ftr xmlns:wpc="http://schemas.microsoft.com/office/word/2010/wordprocessingCanvas" xmlns:mc="http://schemas.openxmlformats.org/markup-compatibility/2006" xmlns:o="urn:schemas-microsoft-com:office:office" xmlns:r="http://schemas.openxmlformats.org/officeDocument/2006/relationships" xmlns:m="http://schemas.openxmlformats.org/officeDocument/2006/math" xmlns:v="urn:schemas-microsoft-com:vml" xmlns:wp14="http://schemas.microsoft.com/office/word/2010/wordprocessingDrawing" xmlns:wp="http://schemas.openxmlformats.org/drawingml/2006/wordprocessingDrawing" xmlns:w10="urn:schemas-microsoft-com:office:word" xmlns:w="http://schemas.openxmlformats.org/wordprocessingml/2006/main" xmlns:w14="http://schemas.microsoft.com/office/word/2010/wordml" xmlns:w15="http://schemas.microsoft.com/office/word/2012/wordml" xmlns:wpg="http://schemas.microsoft.com/office/word/2010/wordprocessingGroup" xmlns:wpi="http://schemas.microsoft.com/office/word/2010/wordprocessingInk" xmlns:wne="http://schemas.microsoft.com/office/word/2006/wordml" xmlns:wps="http://schemas.microsoft.com/office/word/2010/wordprocessingShape" mc:Ignorable="w14 w15 wp14">
+  <w:sdt>
+    <w:sdtPr>
+      <w:id w:val="1348519043"/>
+      <w:docPartObj>
+        <w:docPartGallery w:val="Page Numbers (Bottom of Page)"/>
+        <w:docPartUnique/>
+      </w:docPartObj>
+    </w:sdtPr>
+    <w:sdtContent>
+      <w:p>
+        <w:pPr>
+          <w:pStyle w:val="Piedepgina"/>
+          <w:jc w:val="right"/>
+        </w:pPr>
+        <w:r>
+          <w:fldChar w:fldCharType="begin"/>
+        </w:r>
+        <w:r>
+          <w:instrText>PAGE   \* MERGEFORMAT</w:instrText>
+        </w:r>
+        <w:r>
+          <w:fldChar w:fldCharType="separate"/>
+        </w:r>
+        <w:r>
+          <w:rPr>
+            <w:noProof/>
+            <w:lang w:val="es-ES"/>
+          </w:rPr>
+          <w:t>5</w:t>
+        </w:r>
+        <w:r>
+          <w:fldChar w:fldCharType="end"/>
+        </w:r>
+      </w:p>
+    </w:sdtContent>
+  </w:sdt>
+  <w:p>
+    <w:pPr>
+      <w:pStyle w:val="Piedepgina"/>
+    </w:pPr>
+  </w:p>
+</w:ftr>
+</file>
+
+<file path=word/footnotes.xml><?xml version="1.0" encoding="utf-8"?>
+<w:footnotes xmlns:wpc="http://schemas.microsoft.com/office/word/2010/wordprocessingCanvas" xmlns:mc="http://schemas.openxmlformats.org/markup-compatibility/2006" xmlns:o="urn:schemas-microsoft-com:office:office" xmlns:r="http://schemas.openxmlformats.org/officeDocument/2006/relationships" xmlns:m="http://schemas.openxmlformats.org/officeDocument/2006/math" xmlns:v="urn:schemas-microsoft-com:vml" xmlns:wp14="http://schemas.microsoft.com/office/word/2010/wordprocessingDrawing" xmlns:wp="http://schemas.openxmlformats.org/drawingml/2006/wordprocessingDrawing" xmlns:w10="urn:schemas-microsoft-com:office:word" xmlns:w="http://schemas.openxmlformats.org/wordprocessingml/2006/main" xmlns:w14="http://schemas.microsoft.com/office/word/2010/wordml" xmlns:w15="http://schemas.microsoft.com/office/word/2012/wordml" xmlns:wpg="http://schemas.microsoft.com/office/word/2010/wordprocessingGroup" xmlns:wpi="http://schemas.microsoft.com/office/word/2010/wordprocessingInk" xmlns:wne="http://schemas.microsoft.com/office/word/2006/wordml" xmlns:wps="http://schemas.microsoft.com/office/word/2010/wordprocessingShape" mc:Ignorable="w14 w15 wp14">
+  <w:footnote w:type="separator" w:id="-1">
+    <w:p>
+      <w:pPr>
+        <w:spacing w:line="240" w:lineRule="auto"/>
+      </w:pPr>
+      <w:r>
+        <w:separator/>
+      </w:r>
+    </w:p>
+  </w:footnote>
+  <w:footnote w:type="continuationSeparator" w:id="0">
+    <w:p>
+      <w:pPr>
+        <w:spacing w:line="240" w:lineRule="auto"/>
+      </w:pPr>
+      <w:r>
+        <w:continuationSeparator/>
+      </w:r>
+    </w:p>
+  </w:footnote>
+</w:footnotes>
+</file>
+
+<file path=word/header1.xml><?xml version="1.0" encoding="utf-8"?>
+<w:hdr xmlns:wpc="http://schemas.microsoft.com/office/word/2010/wordprocessingCanvas" xmlns:mc="http://schemas.openxmlformats.org/markup-compatibility/2006" xmlns:o="urn:schemas-microsoft-com:office:office" xmlns:r="http://schemas.openxmlformats.org/officeDocument/2006/relationships" xmlns:m="http://schemas.openxmlformats.org/officeDocument/2006/math" xmlns:v="urn:schemas-microsoft-com:vml" xmlns:wp14="http://schemas.microsoft.com/office/word/2010/wordprocessingDrawing" xmlns:wp="http://schemas.openxmlformats.org/drawingml/2006/wordprocessingDrawing" xmlns:w10="urn:schemas-microsoft-com:office:word" xmlns:w="http://schemas.openxmlformats.org/wordprocessingml/2006/main" xmlns:w14="http://schemas.microsoft.com/office/word/2010/wordml" xmlns:w15="http://schemas.microsoft.com/office/word/2012/wordml" xmlns:wpg="http://schemas.microsoft.com/office/word/2010/wordprocessingGroup" xmlns:wpi="http://schemas.microsoft.com/office/word/2010/wordprocessingInk" xmlns:wne="http://schemas.microsoft.com/office/word/2006/wordml" xmlns:wps="http://schemas.microsoft.com/office/word/2010/wordprocessingShape" mc:Ignorable="w14 w15 wp14">
+  <w:p>
+    <w:pPr>
+      <w:pStyle w:val="Encabezado"/>
+      <w:jc w:val="right"/>
+    </w:pPr>
+  </w:p>
+  <w:p>
+    <w:pPr>
+      <w:pStyle w:val="Encabezado"/>
+    </w:pPr>
+  </w:p>
+</w:hdr>
+</file>
+
+<file path=word/numbering.xml><?xml version="1.0" encoding="utf-8"?>
+<w:numbering xmlns:wpc="http://schemas.microsoft.com/office/word/2010/wordprocessingCanvas" xmlns:mc="http://schemas.openxmlformats.org/markup-compatibility/2006" xmlns:o="urn:schemas-microsoft-com:office:office" xmlns:r="http://schemas.openxmlformats.org/officeDocument/2006/relationships" xmlns:m="http://schemas.openxmlformats.org/officeDocument/2006/math" xmlns:v="urn:schemas-microsoft-com:vml" xmlns:wp14="http://schemas.microsoft.com/office/word/2010/wordprocessingDrawing" xmlns:wp="http://schemas.openxmlformats.org/drawingml/2006/wordprocessingDrawing" xmlns:w10="urn:schemas-microsoft-com:office:word" xmlns:w="http://schemas.openxmlformats.org/wordprocessingml/2006/main" xmlns:w14="http://schemas.microsoft.com/office/word/2010/wordml" xmlns:w15="http://schemas.microsoft.com/office/word/2012/wordml" xmlns:wpg="http://schemas.microsoft.com/office/word/2010/wordprocessingGroup" xmlns:wpi="http://schemas.microsoft.com/office/word/2010/wordprocessingInk" xmlns:wne="http://schemas.microsoft.com/office/word/2006/wordml" xmlns:wps="http://schemas.microsoft.com/office/word/2010/wordprocessingShape" mc:Ignorable="w14 w15 wp14">
+  <w:abstractNum w:abstractNumId="0" w15:restartNumberingAfterBreak="0">
+    <w:nsid w:val="1CB040A4"/>
+    <w:multiLevelType w:val="hybridMultilevel"/>
+    <w:tmpl w:val="6E7AB94A"/>
+    <w:lvl w:ilvl="0" w:tplc="2C0A000F">
+      <w:start w:val="1"/>
+      <w:numFmt w:val="decimal"/>
+      <w:lvlText w:val="%1."/>
+      <w:lvlJc w:val="left"/>
+      <w:pPr>
+        <w:ind w:left="720" w:hanging="360"/>
+      </w:pPr>
+      <w:rPr>
+        <w:rFonts w:hint="default"/>
+      </w:rPr>
+    </w:lvl>
+    <w:lvl w:ilvl="1" w:tplc="2C0A0019" w:tentative="1">
+      <w:start w:val="1"/>
+      <w:numFmt w:val="lowerLetter"/>
+      <w:lvlText w:val="%2."/>
+      <w:lvlJc w:val="left"/>
+      <w:pPr>
+        <w:ind w:left="1440" w:hanging="360"/>
+      </w:pPr>
+    </w:lvl>
+    <w:lvl w:ilvl="2" w:tplc="2C0A001B" w:tentative="1">
+      <w:start w:val="1"/>
+      <w:numFmt w:val="lowerRoman"/>
+      <w:lvlText w:val="%3."/>
+      <w:lvlJc w:val="right"/>
+      <w:pPr>
+        <w:ind w:left="2160" w:hanging="180"/>
+      </w:pPr>
+    </w:lvl>
+    <w:lvl w:ilvl="3" w:tplc="2C0A000F" w:tentative="1">
+      <w:start w:val="1"/>
+      <w:numFmt w:val="decimal"/>
+      <w:lvlText w:val="%4."/>
+      <w:lvlJc w:val="left"/>
+      <w:pPr>
+        <w:ind w:left="2880" w:hanging="360"/>
+      </w:pPr>
+    </w:lvl>
+    <w:lvl w:ilvl="4" w:tplc="2C0A0019" w:tentative="1">
+      <w:start w:val="1"/>
+      <w:numFmt w:val="lowerLetter"/>
+      <w:lvlText w:val="%5."/>
+      <w:lvlJc w:val="left"/>
+      <w:pPr>
+        <w:ind w:left="3600" w:hanging="360"/>
+      </w:pPr>
+    </w:lvl>
+    <w:lvl w:ilvl="5" w:tplc="2C0A001B" w:tentative="1">
+      <w:start w:val="1"/>
+      <w:numFmt w:val="lowerRoman"/>
+      <w:lvlText w:val="%6."/>
+      <w:lvlJc w:val="right"/>
+      <w:pPr>
+        <w:ind w:left="4320" w:hanging="180"/>
+      </w:pPr>
+    </w:lvl>
+    <w:lvl w:ilvl="6" w:tplc="2C0A000F" w:tentative="1">
+      <w:start w:val="1"/>
+      <w:numFmt w:val="decimal"/>
+      <w:lvlText w:val="%7."/>
+      <w:lvlJc w:val="left"/>
+      <w:pPr>
+        <w:ind w:left="5040" w:hanging="360"/>
+      </w:pPr>
+    </w:lvl>
+    <w:lvl w:ilvl="7" w:tplc="2C0A0019" w:tentative="1">
+      <w:start w:val="1"/>
+      <w:numFmt w:val="lowerLetter"/>
+      <w:lvlText w:val="%8."/>
+      <w:lvlJc w:val="left"/>
+      <w:pPr>
+        <w:ind w:left="5760" w:hanging="360"/>
+      </w:pPr>
+    </w:lvl>
+    <w:lvl w:ilvl="8" w:tplc="2C0A001B" w:tentative="1">
+      <w:start w:val="1"/>
+      <w:numFmt w:val="lowerRoman"/>
+      <w:lvlText w:val="%9."/>
+      <w:lvlJc w:val="right"/>
+      <w:pPr>
+        <w:ind w:left="6480" w:hanging="180"/>
+      </w:pPr>
+    </w:lvl>
+  </w:abstractNum>
+  <w:num w:numId="1">
+    <w:abstractNumId w:val="0"/>
+  </w:num>
+</w:numbering>
+</file>
+
 <file path=word/styles.xml><?xml version="1.0" encoding="utf-8"?>
-<w:styles xmlns:mc="http://schemas.openxmlformats.org/markup-compatibility/2006" xmlns:r="http://schemas.openxmlformats.org/officeDocument/2006/relationships" xmlns:w="http://schemas.openxmlformats.org/wordprocessingml/2006/main" xmlns:w14="http://schemas.microsoft.com/office/word/2010/wordml" xmlns:w15="http://schemas.microsoft.com/office/word/2012/wordml" xmlns:w16cex="http://schemas.microsoft.com/office/word/2018/wordml/cex" xmlns:w16cid="http://schemas.microsoft.com/office/word/2016/wordml/cid" xmlns:w16="http://schemas.microsoft.com/office/word/2018/wordml" xmlns:w16sdtdh="http://schemas.microsoft.com/office/word/2020/wordml/sdtdatahash" xmlns:w16se="http://schemas.microsoft.com/office/word/2015/wordml/symex" mc:Ignorable="w14 w15 w16se w16cid w16 w16cex w16sdtdh">
+<w:styles xmlns:mc="http://schemas.openxmlformats.org/markup-compatibility/2006" xmlns:r="http://schemas.openxmlformats.org/officeDocument/2006/relationships" xmlns:w="http://schemas.openxmlformats.org/wordprocessingml/2006/main" xmlns:w14="http://schemas.microsoft.com/office/word/2010/wordml" xmlns:w15="http://schemas.microsoft.com/office/word/2012/wordml" mc:Ignorable="w14 w15">
   <w:docDefaults>
     <w:rPrDefault>
       <w:rPr>
@@ -856,7 +2356,7 @@
       </w:pPr>
     </w:pPrDefault>
   </w:docDefaults>
-  <w:latentStyles w:defLockedState="0" w:defUIPriority="99" w:defSemiHidden="0" w:defUnhideWhenUsed="0" w:defQFormat="0" w:count="376">
+  <w:latentStyles w:defLockedState="0" w:defUIPriority="99" w:defSemiHidden="0" w:defUnhideWhenUsed="0" w:defQFormat="0" w:count="371">
     <w:lsdException w:name="Normal" w:uiPriority="0" w:qFormat="1"/>
     <w:lsdException w:name="heading 1" w:uiPriority="9" w:qFormat="1"/>
     <w:lsdException w:name="heading 2" w:semiHidden="1" w:uiPriority="9" w:unhideWhenUsed="1" w:qFormat="1"/>
@@ -1228,17 +2728,12 @@
     <w:lsdException w:name="List Table 5 Dark Accent 6" w:uiPriority="50"/>
     <w:lsdException w:name="List Table 6 Colorful Accent 6" w:uiPriority="51"/>
     <w:lsdException w:name="List Table 7 Colorful Accent 6" w:uiPriority="52"/>
-    <w:lsdException w:name="Mention" w:semiHidden="1" w:unhideWhenUsed="1"/>
-    <w:lsdException w:name="Smart Hyperlink" w:semiHidden="1" w:unhideWhenUsed="1"/>
-    <w:lsdException w:name="Hashtag" w:semiHidden="1" w:unhideWhenUsed="1"/>
-    <w:lsdException w:name="Unresolved Mention" w:semiHidden="1" w:unhideWhenUsed="1"/>
-    <w:lsdException w:name="Smart Link" w:semiHidden="1" w:unhideWhenUsed="1"/>
   </w:latentStyles>
   <w:style w:type="paragraph" w:default="1" w:styleId="Normal">
     <w:name w:val="Normal"/>
     <w:qFormat/>
   </w:style>
-  <w:style w:type="paragraph" w:styleId="Heading1">
+  <w:style w:type="paragraph" w:styleId="Ttulo1">
     <w:name w:val="heading 1"/>
     <w:basedOn w:val="Normal"/>
     <w:next w:val="Normal"/>
@@ -1255,7 +2750,7 @@
       <w:szCs w:val="40"/>
     </w:rPr>
   </w:style>
-  <w:style w:type="paragraph" w:styleId="Heading2">
+  <w:style w:type="paragraph" w:styleId="Ttulo2">
     <w:name w:val="heading 2"/>
     <w:basedOn w:val="Normal"/>
     <w:next w:val="Normal"/>
@@ -1274,7 +2769,7 @@
       <w:szCs w:val="32"/>
     </w:rPr>
   </w:style>
-  <w:style w:type="paragraph" w:styleId="Heading3">
+  <w:style w:type="paragraph" w:styleId="Ttulo3">
     <w:name w:val="heading 3"/>
     <w:basedOn w:val="Normal"/>
     <w:next w:val="Normal"/>
@@ -1294,7 +2789,7 @@
       <w:szCs w:val="28"/>
     </w:rPr>
   </w:style>
-  <w:style w:type="paragraph" w:styleId="Heading4">
+  <w:style w:type="paragraph" w:styleId="Ttulo4">
     <w:name w:val="heading 4"/>
     <w:basedOn w:val="Normal"/>
     <w:next w:val="Normal"/>
@@ -1314,7 +2809,7 @@
       <w:szCs w:val="24"/>
     </w:rPr>
   </w:style>
-  <w:style w:type="paragraph" w:styleId="Heading5">
+  <w:style w:type="paragraph" w:styleId="Ttulo5">
     <w:name w:val="heading 5"/>
     <w:basedOn w:val="Normal"/>
     <w:next w:val="Normal"/>
@@ -1332,7 +2827,7 @@
       <w:color w:val="666666"/>
     </w:rPr>
   </w:style>
-  <w:style w:type="paragraph" w:styleId="Heading6">
+  <w:style w:type="paragraph" w:styleId="Ttulo6">
     <w:name w:val="heading 6"/>
     <w:basedOn w:val="Normal"/>
     <w:next w:val="Normal"/>
@@ -1351,13 +2846,13 @@
       <w:color w:val="666666"/>
     </w:rPr>
   </w:style>
-  <w:style w:type="character" w:default="1" w:styleId="DefaultParagraphFont">
+  <w:style w:type="character" w:default="1" w:styleId="Fuentedeprrafopredeter">
     <w:name w:val="Default Paragraph Font"/>
     <w:uiPriority w:val="1"/>
     <w:semiHidden/>
     <w:unhideWhenUsed/>
   </w:style>
-  <w:style w:type="table" w:default="1" w:styleId="TableNormal">
+  <w:style w:type="table" w:default="1" w:styleId="Tablanormal">
     <w:name w:val="Normal Table"/>
     <w:uiPriority w:val="99"/>
     <w:semiHidden/>
@@ -1372,13 +2867,13 @@
       </w:tblCellMar>
     </w:tblPr>
   </w:style>
-  <w:style w:type="numbering" w:default="1" w:styleId="NoList">
+  <w:style w:type="numbering" w:default="1" w:styleId="Sinlista">
     <w:name w:val="No List"/>
     <w:uiPriority w:val="99"/>
     <w:semiHidden/>
     <w:unhideWhenUsed/>
   </w:style>
-  <w:style w:type="paragraph" w:styleId="Title">
+  <w:style w:type="paragraph" w:styleId="Puesto">
     <w:name w:val="Title"/>
     <w:basedOn w:val="Normal"/>
     <w:next w:val="Normal"/>
@@ -1394,7 +2889,7 @@
       <w:szCs w:val="52"/>
     </w:rPr>
   </w:style>
-  <w:style w:type="paragraph" w:styleId="Subtitle">
+  <w:style w:type="paragraph" w:styleId="Subttulo">
     <w:name w:val="Subtitle"/>
     <w:basedOn w:val="Normal"/>
     <w:next w:val="Normal"/>
@@ -1410,6 +2905,61 @@
       <w:sz w:val="30"/>
       <w:szCs w:val="30"/>
     </w:rPr>
+  </w:style>
+  <w:style w:type="paragraph" w:styleId="Encabezado">
+    <w:name w:val="header"/>
+    <w:basedOn w:val="Normal"/>
+    <w:link w:val="EncabezadoCar"/>
+    <w:uiPriority w:val="99"/>
+    <w:unhideWhenUsed/>
+    <w:rsid w:val="007806BF"/>
+    <w:pPr>
+      <w:tabs>
+        <w:tab w:val="center" w:pos="4252"/>
+        <w:tab w:val="right" w:pos="8504"/>
+      </w:tabs>
+      <w:spacing w:line="240" w:lineRule="auto"/>
+    </w:pPr>
+  </w:style>
+  <w:style w:type="character" w:customStyle="1" w:styleId="EncabezadoCar">
+    <w:name w:val="Encabezado Car"/>
+    <w:basedOn w:val="Fuentedeprrafopredeter"/>
+    <w:link w:val="Encabezado"/>
+    <w:uiPriority w:val="99"/>
+    <w:rsid w:val="007806BF"/>
+  </w:style>
+  <w:style w:type="paragraph" w:styleId="Piedepgina">
+    <w:name w:val="footer"/>
+    <w:basedOn w:val="Normal"/>
+    <w:link w:val="PiedepginaCar"/>
+    <w:uiPriority w:val="99"/>
+    <w:unhideWhenUsed/>
+    <w:rsid w:val="007806BF"/>
+    <w:pPr>
+      <w:tabs>
+        <w:tab w:val="center" w:pos="4252"/>
+        <w:tab w:val="right" w:pos="8504"/>
+      </w:tabs>
+      <w:spacing w:line="240" w:lineRule="auto"/>
+    </w:pPr>
+  </w:style>
+  <w:style w:type="character" w:customStyle="1" w:styleId="PiedepginaCar">
+    <w:name w:val="Pie de página Car"/>
+    <w:basedOn w:val="Fuentedeprrafopredeter"/>
+    <w:link w:val="Piedepgina"/>
+    <w:uiPriority w:val="99"/>
+    <w:rsid w:val="007806BF"/>
+  </w:style>
+  <w:style w:type="paragraph" w:styleId="Prrafodelista">
+    <w:name w:val="List Paragraph"/>
+    <w:basedOn w:val="Normal"/>
+    <w:uiPriority w:val="34"/>
+    <w:qFormat/>
+    <w:rsid w:val="002F0664"/>
+    <w:pPr>
+      <w:ind w:left="720"/>
+      <w:contextualSpacing/>
+    </w:pPr>
   </w:style>
 </w:styles>
 </file>

</xml_diff>